<commit_message>
изменено:      OOP_Lab2.docx 	изменено:      OOP_Lab2.pdf 	изменено:      complex.cpp 	изменено:      complex.h 	изменено:      main.cpp
</commit_message>
<xml_diff>
--- a/OOP_Lab2.docx
+++ b/OOP_Lab2.docx
@@ -1176,6 +1176,78 @@
         <w:rPr>
           <w:lang w:val="en-US"/>
         </w:rPr>
+        <w:t>complex operator+ (complex w1,complex w2);</w:t>
+      </w:r>
+    </w:p>
+    <w:p>
+      <w:pPr>
+        <w:pStyle w:val="Normal"/>
+        <w:rPr/>
+      </w:pPr>
+      <w:r>
+        <w:rPr>
+          <w:lang w:val="en-US"/>
+        </w:rPr>
+        <w:t>complex operator- (complex w1,complex w2);</w:t>
+      </w:r>
+    </w:p>
+    <w:p>
+      <w:pPr>
+        <w:pStyle w:val="Normal"/>
+        <w:rPr/>
+      </w:pPr>
+      <w:r>
+        <w:rPr>
+          <w:lang w:val="en-US"/>
+        </w:rPr>
+        <w:t>complex operator* (complex w1,complex w2);</w:t>
+      </w:r>
+    </w:p>
+    <w:p>
+      <w:pPr>
+        <w:pStyle w:val="Normal"/>
+        <w:rPr/>
+      </w:pPr>
+      <w:r>
+        <w:rPr>
+          <w:lang w:val="en-US"/>
+        </w:rPr>
+        <w:t>complex operator/ (complex w1,complex w2);</w:t>
+      </w:r>
+    </w:p>
+    <w:p>
+      <w:pPr>
+        <w:pStyle w:val="Normal"/>
+        <w:rPr/>
+      </w:pPr>
+      <w:r>
+        <w:rPr>
+          <w:lang w:val="en-US"/>
+        </w:rPr>
+        <w:t>bool operator== (complex w1,complex w2);</w:t>
+      </w:r>
+    </w:p>
+    <w:p>
+      <w:pPr>
+        <w:pStyle w:val="Normal"/>
+        <w:rPr/>
+      </w:pPr>
+      <w:r>
+        <w:rPr>
+          <w:lang w:val="en-US"/>
+        </w:rPr>
+        <w:t>complex&amp; operator- (complex&amp; w1);</w:t>
+      </w:r>
+    </w:p>
+    <w:p>
+      <w:pPr>
+        <w:pStyle w:val="Normal"/>
+        <w:rPr/>
+      </w:pPr>
+      <w:r>
+        <w:rPr>
+          <w:lang w:val="en-US"/>
+        </w:rPr>
         <w:t>#endif</w:t>
       </w:r>
     </w:p>
@@ -1762,14 +1834,876 @@
     <w:p>
       <w:pPr>
         <w:pStyle w:val="Normal"/>
-        <w:rPr>
-          <w:lang w:val="en-US"/>
-        </w:rPr>
-      </w:pPr>
-      <w:r>
-        <w:rPr>
-          <w:lang w:val="en-US"/>
-        </w:rPr>
+        <w:rPr/>
+      </w:pPr>
+      <w:r>
+        <w:rPr>
+          <w:lang w:val="en-US"/>
+        </w:rPr>
+        <w:t>complex operator+ (complex w1,complex w2){</w:t>
+      </w:r>
+    </w:p>
+    <w:p>
+      <w:pPr>
+        <w:pStyle w:val="Normal"/>
+        <w:rPr/>
+      </w:pPr>
+      <w:r>
+        <w:rPr>
+          <w:lang w:val="en-US"/>
+        </w:rPr>
+        <w:t xml:space="preserve">    </w:t>
+      </w:r>
+      <w:r>
+        <w:rPr>
+          <w:lang w:val="en-US"/>
+        </w:rPr>
+        <w:t>complex w3;</w:t>
+      </w:r>
+    </w:p>
+    <w:p>
+      <w:pPr>
+        <w:pStyle w:val="Normal"/>
+        <w:rPr/>
+      </w:pPr>
+      <w:r>
+        <w:rPr>
+          <w:lang w:val="en-US"/>
+        </w:rPr>
+        <w:t xml:space="preserve">    </w:t>
+      </w:r>
+      <w:r>
+        <w:rPr>
+          <w:lang w:val="en-US"/>
+        </w:rPr>
+        <w:t>double a1,b1,a2,b2,a3,b3;</w:t>
+      </w:r>
+    </w:p>
+    <w:p>
+      <w:pPr>
+        <w:pStyle w:val="Normal"/>
+        <w:rPr/>
+      </w:pPr>
+      <w:r>
+        <w:rPr>
+          <w:lang w:val="en-US"/>
+        </w:rPr>
+        <w:t xml:space="preserve">    </w:t>
+      </w:r>
+      <w:r>
+        <w:rPr>
+          <w:lang w:val="en-US"/>
+        </w:rPr>
+        <w:t>a1=w1.r*cos(w1.q*M_PI);</w:t>
+      </w:r>
+    </w:p>
+    <w:p>
+      <w:pPr>
+        <w:pStyle w:val="Normal"/>
+        <w:rPr/>
+      </w:pPr>
+      <w:r>
+        <w:rPr>
+          <w:lang w:val="en-US"/>
+        </w:rPr>
+        <w:t xml:space="preserve">    </w:t>
+      </w:r>
+      <w:r>
+        <w:rPr>
+          <w:lang w:val="en-US"/>
+        </w:rPr>
+        <w:t>b1=w1.r*sin(w1.q*M_PI);</w:t>
+      </w:r>
+    </w:p>
+    <w:p>
+      <w:pPr>
+        <w:pStyle w:val="Normal"/>
+        <w:rPr/>
+      </w:pPr>
+      <w:r>
+        <w:rPr>
+          <w:lang w:val="en-US"/>
+        </w:rPr>
+        <w:t xml:space="preserve">    </w:t>
+      </w:r>
+      <w:r>
+        <w:rPr>
+          <w:lang w:val="en-US"/>
+        </w:rPr>
+        <w:t>a2=w2.r*cos(w2.q*M_PI);</w:t>
+      </w:r>
+    </w:p>
+    <w:p>
+      <w:pPr>
+        <w:pStyle w:val="Normal"/>
+        <w:rPr/>
+      </w:pPr>
+      <w:r>
+        <w:rPr>
+          <w:lang w:val="en-US"/>
+        </w:rPr>
+        <w:t xml:space="preserve">    </w:t>
+      </w:r>
+      <w:r>
+        <w:rPr>
+          <w:lang w:val="en-US"/>
+        </w:rPr>
+        <w:t>b2=w2.r*sin(w2.q*M_PI);</w:t>
+      </w:r>
+    </w:p>
+    <w:p>
+      <w:pPr>
+        <w:pStyle w:val="Normal"/>
+        <w:rPr/>
+      </w:pPr>
+      <w:r>
+        <w:rPr>
+          <w:lang w:val="en-US"/>
+        </w:rPr>
+        <w:t xml:space="preserve">    </w:t>
+      </w:r>
+      <w:r>
+        <w:rPr>
+          <w:lang w:val="en-US"/>
+        </w:rPr>
+        <w:t>a3=a1+a2;</w:t>
+      </w:r>
+    </w:p>
+    <w:p>
+      <w:pPr>
+        <w:pStyle w:val="Normal"/>
+        <w:rPr/>
+      </w:pPr>
+      <w:r>
+        <w:rPr>
+          <w:lang w:val="en-US"/>
+        </w:rPr>
+        <w:t xml:space="preserve">    </w:t>
+      </w:r>
+      <w:r>
+        <w:rPr>
+          <w:lang w:val="en-US"/>
+        </w:rPr>
+        <w:t>b3=b1+b2;</w:t>
+      </w:r>
+    </w:p>
+    <w:p>
+      <w:pPr>
+        <w:pStyle w:val="Normal"/>
+        <w:rPr/>
+      </w:pPr>
+      <w:r>
+        <w:rPr>
+          <w:lang w:val="en-US"/>
+        </w:rPr>
+        <w:t xml:space="preserve">    </w:t>
+      </w:r>
+      <w:r>
+        <w:rPr>
+          <w:lang w:val="en-US"/>
+        </w:rPr>
+        <w:t>w3.r=sqrt(pow(a3,2)+pow(b3,2));</w:t>
+      </w:r>
+    </w:p>
+    <w:p>
+      <w:pPr>
+        <w:pStyle w:val="Normal"/>
+        <w:rPr/>
+      </w:pPr>
+      <w:r>
+        <w:rPr>
+          <w:lang w:val="en-US"/>
+        </w:rPr>
+        <w:t xml:space="preserve">    </w:t>
+      </w:r>
+      <w:r>
+        <w:rPr>
+          <w:lang w:val="en-US"/>
+        </w:rPr>
+        <w:t>w3.q=(atan2(b3,a3))/M_PI;</w:t>
+      </w:r>
+    </w:p>
+    <w:p>
+      <w:pPr>
+        <w:pStyle w:val="Normal"/>
+        <w:rPr/>
+      </w:pPr>
+      <w:r>
+        <w:rPr>
+          <w:lang w:val="en-US"/>
+        </w:rPr>
+        <w:t xml:space="preserve">    </w:t>
+      </w:r>
+      <w:r>
+        <w:rPr>
+          <w:lang w:val="en-US"/>
+        </w:rPr>
+        <w:t>return w3;</w:t>
+      </w:r>
+    </w:p>
+    <w:p>
+      <w:pPr>
+        <w:pStyle w:val="Normal"/>
+        <w:rPr/>
+      </w:pPr>
+      <w:r>
+        <w:rPr>
+          <w:lang w:val="en-US"/>
+        </w:rPr>
+        <w:t>}</w:t>
+      </w:r>
+    </w:p>
+    <w:p>
+      <w:pPr>
+        <w:pStyle w:val="Normal"/>
+        <w:rPr>
+          <w:lang w:val="en-US"/>
+        </w:rPr>
+      </w:pPr>
+      <w:r>
+        <w:rPr>
+          <w:lang w:val="en-US"/>
+        </w:rPr>
+      </w:r>
+    </w:p>
+    <w:p>
+      <w:pPr>
+        <w:pStyle w:val="Normal"/>
+        <w:rPr/>
+      </w:pPr>
+      <w:r>
+        <w:rPr>
+          <w:lang w:val="en-US"/>
+        </w:rPr>
+        <w:t>complex operator- (complex w1,complex w2){</w:t>
+      </w:r>
+    </w:p>
+    <w:p>
+      <w:pPr>
+        <w:pStyle w:val="Normal"/>
+        <w:rPr/>
+      </w:pPr>
+      <w:r>
+        <w:rPr>
+          <w:lang w:val="en-US"/>
+        </w:rPr>
+        <w:t xml:space="preserve">    </w:t>
+      </w:r>
+      <w:r>
+        <w:rPr>
+          <w:lang w:val="en-US"/>
+        </w:rPr>
+        <w:t>complex w3;</w:t>
+      </w:r>
+    </w:p>
+    <w:p>
+      <w:pPr>
+        <w:pStyle w:val="Normal"/>
+        <w:rPr/>
+      </w:pPr>
+      <w:r>
+        <w:rPr>
+          <w:lang w:val="en-US"/>
+        </w:rPr>
+        <w:t xml:space="preserve">    </w:t>
+      </w:r>
+      <w:r>
+        <w:rPr>
+          <w:lang w:val="en-US"/>
+        </w:rPr>
+        <w:t>double a1,b1,a2,b2,a3,b3;</w:t>
+      </w:r>
+    </w:p>
+    <w:p>
+      <w:pPr>
+        <w:pStyle w:val="Normal"/>
+        <w:rPr/>
+      </w:pPr>
+      <w:r>
+        <w:rPr>
+          <w:lang w:val="en-US"/>
+        </w:rPr>
+        <w:t xml:space="preserve">    </w:t>
+      </w:r>
+      <w:r>
+        <w:rPr>
+          <w:lang w:val="en-US"/>
+        </w:rPr>
+        <w:t>a1=w1.r*cos(w1.q*M_PI);</w:t>
+      </w:r>
+    </w:p>
+    <w:p>
+      <w:pPr>
+        <w:pStyle w:val="Normal"/>
+        <w:rPr/>
+      </w:pPr>
+      <w:r>
+        <w:rPr>
+          <w:lang w:val="en-US"/>
+        </w:rPr>
+        <w:t xml:space="preserve">    </w:t>
+      </w:r>
+      <w:r>
+        <w:rPr>
+          <w:lang w:val="en-US"/>
+        </w:rPr>
+        <w:t>b1=w1.r*sin(w1.q*M_PI);</w:t>
+      </w:r>
+    </w:p>
+    <w:p>
+      <w:pPr>
+        <w:pStyle w:val="Normal"/>
+        <w:rPr/>
+      </w:pPr>
+      <w:r>
+        <w:rPr>
+          <w:lang w:val="en-US"/>
+        </w:rPr>
+        <w:t xml:space="preserve">    </w:t>
+      </w:r>
+      <w:r>
+        <w:rPr>
+          <w:lang w:val="en-US"/>
+        </w:rPr>
+        <w:t>a2=w2.r*cos(w2.q*M_PI);</w:t>
+      </w:r>
+    </w:p>
+    <w:p>
+      <w:pPr>
+        <w:pStyle w:val="Normal"/>
+        <w:rPr/>
+      </w:pPr>
+      <w:r>
+        <w:rPr>
+          <w:lang w:val="en-US"/>
+        </w:rPr>
+        <w:t xml:space="preserve">    </w:t>
+      </w:r>
+      <w:r>
+        <w:rPr>
+          <w:lang w:val="en-US"/>
+        </w:rPr>
+        <w:t>b2=w2.r*sin(w2.q*M_PI);</w:t>
+      </w:r>
+    </w:p>
+    <w:p>
+      <w:pPr>
+        <w:pStyle w:val="Normal"/>
+        <w:rPr/>
+      </w:pPr>
+      <w:r>
+        <w:rPr>
+          <w:lang w:val="en-US"/>
+        </w:rPr>
+        <w:t xml:space="preserve">    </w:t>
+      </w:r>
+      <w:r>
+        <w:rPr>
+          <w:lang w:val="en-US"/>
+        </w:rPr>
+        <w:t>a3=a1-a2;</w:t>
+      </w:r>
+    </w:p>
+    <w:p>
+      <w:pPr>
+        <w:pStyle w:val="Normal"/>
+        <w:rPr/>
+      </w:pPr>
+      <w:r>
+        <w:rPr>
+          <w:lang w:val="en-US"/>
+        </w:rPr>
+        <w:t xml:space="preserve">    </w:t>
+      </w:r>
+      <w:r>
+        <w:rPr>
+          <w:lang w:val="en-US"/>
+        </w:rPr>
+        <w:t>b3=b1-b2;</w:t>
+      </w:r>
+    </w:p>
+    <w:p>
+      <w:pPr>
+        <w:pStyle w:val="Normal"/>
+        <w:rPr/>
+      </w:pPr>
+      <w:r>
+        <w:rPr>
+          <w:lang w:val="en-US"/>
+        </w:rPr>
+        <w:t xml:space="preserve">    </w:t>
+      </w:r>
+      <w:r>
+        <w:rPr>
+          <w:lang w:val="en-US"/>
+        </w:rPr>
+        <w:t>w3.r=sqrt(pow(a3,2)+pow(b3,2));</w:t>
+      </w:r>
+    </w:p>
+    <w:p>
+      <w:pPr>
+        <w:pStyle w:val="Normal"/>
+        <w:rPr/>
+      </w:pPr>
+      <w:r>
+        <w:rPr>
+          <w:lang w:val="en-US"/>
+        </w:rPr>
+        <w:t xml:space="preserve">    </w:t>
+      </w:r>
+      <w:r>
+        <w:rPr>
+          <w:lang w:val="en-US"/>
+        </w:rPr>
+        <w:t>w3.q=(atan2(b3,a3))/M_PI;</w:t>
+      </w:r>
+    </w:p>
+    <w:p>
+      <w:pPr>
+        <w:pStyle w:val="Normal"/>
+        <w:rPr/>
+      </w:pPr>
+      <w:r>
+        <w:rPr>
+          <w:lang w:val="en-US"/>
+        </w:rPr>
+        <w:t xml:space="preserve">    </w:t>
+      </w:r>
+      <w:r>
+        <w:rPr>
+          <w:lang w:val="en-US"/>
+        </w:rPr>
+        <w:t>return w3;</w:t>
+      </w:r>
+    </w:p>
+    <w:p>
+      <w:pPr>
+        <w:pStyle w:val="Normal"/>
+        <w:rPr/>
+      </w:pPr>
+      <w:r>
+        <w:rPr>
+          <w:lang w:val="en-US"/>
+        </w:rPr>
+        <w:t>}</w:t>
+      </w:r>
+    </w:p>
+    <w:p>
+      <w:pPr>
+        <w:pStyle w:val="Normal"/>
+        <w:rPr>
+          <w:lang w:val="en-US"/>
+        </w:rPr>
+      </w:pPr>
+      <w:r>
+        <w:rPr>
+          <w:lang w:val="en-US"/>
+        </w:rPr>
+      </w:r>
+    </w:p>
+    <w:p>
+      <w:pPr>
+        <w:pStyle w:val="Normal"/>
+        <w:rPr/>
+      </w:pPr>
+      <w:r>
+        <w:rPr>
+          <w:lang w:val="en-US"/>
+        </w:rPr>
+        <w:t>complex operator* (complex w1,complex w2){</w:t>
+      </w:r>
+    </w:p>
+    <w:p>
+      <w:pPr>
+        <w:pStyle w:val="Normal"/>
+        <w:rPr/>
+      </w:pPr>
+      <w:r>
+        <w:rPr>
+          <w:lang w:val="en-US"/>
+        </w:rPr>
+        <w:t xml:space="preserve">    </w:t>
+      </w:r>
+      <w:r>
+        <w:rPr>
+          <w:lang w:val="en-US"/>
+        </w:rPr>
+        <w:t>complex w3;</w:t>
+      </w:r>
+    </w:p>
+    <w:p>
+      <w:pPr>
+        <w:pStyle w:val="Normal"/>
+        <w:rPr/>
+      </w:pPr>
+      <w:r>
+        <w:rPr>
+          <w:lang w:val="en-US"/>
+        </w:rPr>
+        <w:t xml:space="preserve">    </w:t>
+      </w:r>
+      <w:r>
+        <w:rPr>
+          <w:lang w:val="en-US"/>
+        </w:rPr>
+        <w:t>w3=w1;</w:t>
+      </w:r>
+    </w:p>
+    <w:p>
+      <w:pPr>
+        <w:pStyle w:val="Normal"/>
+        <w:rPr/>
+      </w:pPr>
+      <w:r>
+        <w:rPr>
+          <w:lang w:val="en-US"/>
+        </w:rPr>
+        <w:t xml:space="preserve">    </w:t>
+      </w:r>
+      <w:r>
+        <w:rPr>
+          <w:lang w:val="en-US"/>
+        </w:rPr>
+        <w:t>w3*=w2;</w:t>
+      </w:r>
+    </w:p>
+    <w:p>
+      <w:pPr>
+        <w:pStyle w:val="Normal"/>
+        <w:rPr/>
+      </w:pPr>
+      <w:r>
+        <w:rPr>
+          <w:lang w:val="en-US"/>
+        </w:rPr>
+        <w:t xml:space="preserve">    </w:t>
+      </w:r>
+      <w:r>
+        <w:rPr>
+          <w:lang w:val="en-US"/>
+        </w:rPr>
+        <w:t>return w3;</w:t>
+      </w:r>
+    </w:p>
+    <w:p>
+      <w:pPr>
+        <w:pStyle w:val="Normal"/>
+        <w:rPr/>
+      </w:pPr>
+      <w:r>
+        <w:rPr>
+          <w:lang w:val="en-US"/>
+        </w:rPr>
+        <w:t>}</w:t>
+      </w:r>
+    </w:p>
+    <w:p>
+      <w:pPr>
+        <w:pStyle w:val="Normal"/>
+        <w:rPr>
+          <w:lang w:val="en-US"/>
+        </w:rPr>
+      </w:pPr>
+      <w:r>
+        <w:rPr>
+          <w:lang w:val="en-US"/>
+        </w:rPr>
+      </w:r>
+    </w:p>
+    <w:p>
+      <w:pPr>
+        <w:pStyle w:val="Normal"/>
+        <w:rPr/>
+      </w:pPr>
+      <w:r>
+        <w:rPr>
+          <w:lang w:val="en-US"/>
+        </w:rPr>
+        <w:t>complex operator/ (complex w1,complex w2){</w:t>
+      </w:r>
+    </w:p>
+    <w:p>
+      <w:pPr>
+        <w:pStyle w:val="Normal"/>
+        <w:rPr/>
+      </w:pPr>
+      <w:r>
+        <w:rPr>
+          <w:lang w:val="en-US"/>
+        </w:rPr>
+        <w:t xml:space="preserve">    </w:t>
+      </w:r>
+      <w:r>
+        <w:rPr>
+          <w:lang w:val="en-US"/>
+        </w:rPr>
+        <w:t>complex w3;</w:t>
+      </w:r>
+    </w:p>
+    <w:p>
+      <w:pPr>
+        <w:pStyle w:val="Normal"/>
+        <w:rPr/>
+      </w:pPr>
+      <w:r>
+        <w:rPr>
+          <w:lang w:val="en-US"/>
+        </w:rPr>
+        <w:t xml:space="preserve">    </w:t>
+      </w:r>
+      <w:r>
+        <w:rPr>
+          <w:lang w:val="en-US"/>
+        </w:rPr>
+        <w:t>w3=w1;</w:t>
+      </w:r>
+    </w:p>
+    <w:p>
+      <w:pPr>
+        <w:pStyle w:val="Normal"/>
+        <w:rPr/>
+      </w:pPr>
+      <w:r>
+        <w:rPr>
+          <w:lang w:val="en-US"/>
+        </w:rPr>
+        <w:t xml:space="preserve">    </w:t>
+      </w:r>
+      <w:r>
+        <w:rPr>
+          <w:lang w:val="en-US"/>
+        </w:rPr>
+        <w:t>w3/=w2;</w:t>
+      </w:r>
+    </w:p>
+    <w:p>
+      <w:pPr>
+        <w:pStyle w:val="Normal"/>
+        <w:rPr/>
+      </w:pPr>
+      <w:r>
+        <w:rPr>
+          <w:lang w:val="en-US"/>
+        </w:rPr>
+        <w:t xml:space="preserve">    </w:t>
+      </w:r>
+      <w:r>
+        <w:rPr>
+          <w:lang w:val="en-US"/>
+        </w:rPr>
+        <w:t>return w3;</w:t>
+      </w:r>
+    </w:p>
+    <w:p>
+      <w:pPr>
+        <w:pStyle w:val="Normal"/>
+        <w:rPr/>
+      </w:pPr>
+      <w:r>
+        <w:rPr>
+          <w:lang w:val="en-US"/>
+        </w:rPr>
+        <w:t>}</w:t>
+      </w:r>
+    </w:p>
+    <w:p>
+      <w:pPr>
+        <w:pStyle w:val="Normal"/>
+        <w:rPr>
+          <w:lang w:val="en-US"/>
+        </w:rPr>
+      </w:pPr>
+      <w:r>
+        <w:rPr>
+          <w:lang w:val="en-US"/>
+        </w:rPr>
+      </w:r>
+    </w:p>
+    <w:p>
+      <w:pPr>
+        <w:pStyle w:val="Normal"/>
+        <w:rPr/>
+      </w:pPr>
+      <w:r>
+        <w:rPr>
+          <w:lang w:val="en-US"/>
+        </w:rPr>
+        <w:t>bool operator== (complex w1,complex w2){</w:t>
+      </w:r>
+    </w:p>
+    <w:p>
+      <w:pPr>
+        <w:pStyle w:val="Normal"/>
+        <w:rPr/>
+      </w:pPr>
+      <w:r>
+        <w:rPr>
+          <w:lang w:val="en-US"/>
+        </w:rPr>
+        <w:t xml:space="preserve">    </w:t>
+      </w:r>
+      <w:r>
+        <w:rPr>
+          <w:lang w:val="en-US"/>
+        </w:rPr>
+        <w:t>if((w1.r==w2.r)&amp;&amp;(w1.q==w2.q)){</w:t>
+      </w:r>
+    </w:p>
+    <w:p>
+      <w:pPr>
+        <w:pStyle w:val="Normal"/>
+        <w:rPr/>
+      </w:pPr>
+      <w:r>
+        <w:rPr>
+          <w:lang w:val="en-US"/>
+        </w:rPr>
+        <w:t xml:space="preserve">        </w:t>
+      </w:r>
+      <w:r>
+        <w:rPr>
+          <w:lang w:val="en-US"/>
+        </w:rPr>
+        <w:t>return true;</w:t>
+      </w:r>
+    </w:p>
+    <w:p>
+      <w:pPr>
+        <w:pStyle w:val="Normal"/>
+        <w:rPr/>
+      </w:pPr>
+      <w:r>
+        <w:rPr>
+          <w:lang w:val="en-US"/>
+        </w:rPr>
+        <w:t xml:space="preserve">    </w:t>
+      </w:r>
+      <w:r>
+        <w:rPr>
+          <w:lang w:val="en-US"/>
+        </w:rPr>
+        <w:t>}else{</w:t>
+      </w:r>
+    </w:p>
+    <w:p>
+      <w:pPr>
+        <w:pStyle w:val="Normal"/>
+        <w:rPr/>
+      </w:pPr>
+      <w:r>
+        <w:rPr>
+          <w:lang w:val="en-US"/>
+        </w:rPr>
+        <w:t xml:space="preserve">        </w:t>
+      </w:r>
+      <w:r>
+        <w:rPr>
+          <w:lang w:val="en-US"/>
+        </w:rPr>
+        <w:t>return false;</w:t>
+      </w:r>
+    </w:p>
+    <w:p>
+      <w:pPr>
+        <w:pStyle w:val="Normal"/>
+        <w:rPr/>
+      </w:pPr>
+      <w:r>
+        <w:rPr>
+          <w:lang w:val="en-US"/>
+        </w:rPr>
+        <w:t xml:space="preserve">    </w:t>
+      </w:r>
+      <w:r>
+        <w:rPr>
+          <w:lang w:val="en-US"/>
+        </w:rPr>
+        <w:t>}</w:t>
+      </w:r>
+    </w:p>
+    <w:p>
+      <w:pPr>
+        <w:pStyle w:val="Normal"/>
+        <w:rPr/>
+      </w:pPr>
+      <w:r>
+        <w:rPr>
+          <w:lang w:val="en-US"/>
+        </w:rPr>
+        <w:t>}</w:t>
+      </w:r>
+    </w:p>
+    <w:p>
+      <w:pPr>
+        <w:pStyle w:val="Normal"/>
+        <w:rPr>
+          <w:lang w:val="en-US"/>
+        </w:rPr>
+      </w:pPr>
+      <w:r>
+        <w:rPr>
+          <w:lang w:val="en-US"/>
+        </w:rPr>
+      </w:r>
+    </w:p>
+    <w:p>
+      <w:pPr>
+        <w:pStyle w:val="Normal"/>
+        <w:rPr/>
+      </w:pPr>
+      <w:r>
+        <w:rPr>
+          <w:lang w:val="en-US"/>
+        </w:rPr>
+        <w:t>complex&amp; operator- (complex&amp; w1){</w:t>
+      </w:r>
+    </w:p>
+    <w:p>
+      <w:pPr>
+        <w:pStyle w:val="Normal"/>
+        <w:rPr/>
+      </w:pPr>
+      <w:r>
+        <w:rPr>
+          <w:lang w:val="en-US"/>
+        </w:rPr>
+        <w:t xml:space="preserve">    </w:t>
+      </w:r>
+      <w:r>
+        <w:rPr>
+          <w:lang w:val="en-US"/>
+        </w:rPr>
+        <w:t>w1.q=-w1.q;</w:t>
+      </w:r>
+    </w:p>
+    <w:p>
+      <w:pPr>
+        <w:pStyle w:val="Normal"/>
+        <w:rPr/>
+      </w:pPr>
+      <w:r>
+        <w:rPr>
+          <w:lang w:val="en-US"/>
+        </w:rPr>
+        <w:t xml:space="preserve">    </w:t>
+      </w:r>
+      <w:r>
+        <w:rPr/>
+        <w:t>return w1;</w:t>
+      </w:r>
+    </w:p>
+    <w:p>
+      <w:pPr>
+        <w:pStyle w:val="Normal"/>
+        <w:rPr>
+          <w:lang w:val="en-US"/>
+        </w:rPr>
+      </w:pPr>
+      <w:r>
+        <w:rPr>
+          <w:lang w:val="en-US"/>
+        </w:rPr>
+        <w:t>}</w:t>
       </w:r>
     </w:p>
     <w:p>
@@ -1839,1017 +2773,13 @@
     <w:p>
       <w:pPr>
         <w:pStyle w:val="Normal"/>
-        <w:rPr>
-          <w:lang w:val="en-US"/>
-        </w:rPr>
+        <w:rPr/>
       </w:pPr>
       <w:r>
         <w:rPr>
           <w:lang w:val="en-US"/>
         </w:rPr>
         <w:t>#include &lt;math.h&gt;</w:t>
-      </w:r>
-    </w:p>
-    <w:p>
-      <w:pPr>
-        <w:pStyle w:val="Normal"/>
-        <w:rPr>
-          <w:lang w:val="en-US"/>
-        </w:rPr>
-      </w:pPr>
-      <w:r>
-        <w:rPr>
-          <w:lang w:val="en-US"/>
-        </w:rPr>
-      </w:r>
-    </w:p>
-    <w:p>
-      <w:pPr>
-        <w:pStyle w:val="Normal"/>
-        <w:rPr>
-          <w:lang w:val="en-US"/>
-        </w:rPr>
-      </w:pPr>
-      <w:r>
-        <w:rPr>
-          <w:lang w:val="en-US"/>
-        </w:rPr>
-      </w:r>
-    </w:p>
-    <w:p>
-      <w:pPr>
-        <w:pStyle w:val="Normal"/>
-        <w:rPr>
-          <w:lang w:val="en-US"/>
-        </w:rPr>
-      </w:pPr>
-      <w:r>
-        <w:rPr>
-          <w:lang w:val="en-US"/>
-        </w:rPr>
-        <w:t>complex operator+ (complex w1,complex w2){</w:t>
-      </w:r>
-    </w:p>
-    <w:p>
-      <w:pPr>
-        <w:pStyle w:val="Normal"/>
-        <w:rPr>
-          <w:lang w:val="en-US"/>
-        </w:rPr>
-      </w:pPr>
-      <w:r>
-        <w:rPr>
-          <w:lang w:val="en-US"/>
-        </w:rPr>
-        <w:t xml:space="preserve">    </w:t>
-      </w:r>
-      <w:r>
-        <w:rPr>
-          <w:lang w:val="en-US"/>
-        </w:rPr>
-        <w:t>complex w3;</w:t>
-      </w:r>
-    </w:p>
-    <w:p>
-      <w:pPr>
-        <w:pStyle w:val="Normal"/>
-        <w:rPr>
-          <w:lang w:val="en-US"/>
-        </w:rPr>
-      </w:pPr>
-      <w:r>
-        <w:rPr>
-          <w:lang w:val="en-US"/>
-        </w:rPr>
-        <w:t xml:space="preserve">    </w:t>
-      </w:r>
-      <w:r>
-        <w:rPr>
-          <w:lang w:val="en-US"/>
-        </w:rPr>
-        <w:t>double a1,b1,a2,b2,a3,b3;</w:t>
-      </w:r>
-    </w:p>
-    <w:p>
-      <w:pPr>
-        <w:pStyle w:val="Normal"/>
-        <w:rPr>
-          <w:lang w:val="en-US"/>
-        </w:rPr>
-      </w:pPr>
-      <w:r>
-        <w:rPr>
-          <w:lang w:val="en-US"/>
-        </w:rPr>
-        <w:t xml:space="preserve">    </w:t>
-      </w:r>
-      <w:r>
-        <w:rPr>
-          <w:lang w:val="en-US"/>
-        </w:rPr>
-        <w:t>a1=w1.r*cos(w1.q*M_PI);</w:t>
-      </w:r>
-    </w:p>
-    <w:p>
-      <w:pPr>
-        <w:pStyle w:val="Normal"/>
-        <w:rPr>
-          <w:lang w:val="en-US"/>
-        </w:rPr>
-      </w:pPr>
-      <w:r>
-        <w:rPr>
-          <w:lang w:val="en-US"/>
-        </w:rPr>
-        <w:t xml:space="preserve">    </w:t>
-      </w:r>
-      <w:r>
-        <w:rPr>
-          <w:lang w:val="en-US"/>
-        </w:rPr>
-        <w:t>b1=w1.r*sin(w1.q*M_PI);</w:t>
-      </w:r>
-    </w:p>
-    <w:p>
-      <w:pPr>
-        <w:pStyle w:val="Normal"/>
-        <w:rPr>
-          <w:lang w:val="en-US"/>
-        </w:rPr>
-      </w:pPr>
-      <w:r>
-        <w:rPr>
-          <w:lang w:val="en-US"/>
-        </w:rPr>
-        <w:t xml:space="preserve">    </w:t>
-      </w:r>
-      <w:r>
-        <w:rPr>
-          <w:lang w:val="en-US"/>
-        </w:rPr>
-        <w:t>a2=w2.r*cos(w2.q*M_PI);</w:t>
-      </w:r>
-    </w:p>
-    <w:p>
-      <w:pPr>
-        <w:pStyle w:val="Normal"/>
-        <w:rPr>
-          <w:lang w:val="en-US"/>
-        </w:rPr>
-      </w:pPr>
-      <w:r>
-        <w:rPr>
-          <w:lang w:val="en-US"/>
-        </w:rPr>
-        <w:t xml:space="preserve">    </w:t>
-      </w:r>
-      <w:r>
-        <w:rPr>
-          <w:lang w:val="en-US"/>
-        </w:rPr>
-        <w:t>b2=w2.r*sin(w2.q*M_PI);</w:t>
-      </w:r>
-    </w:p>
-    <w:p>
-      <w:pPr>
-        <w:pStyle w:val="Normal"/>
-        <w:rPr>
-          <w:lang w:val="en-US"/>
-        </w:rPr>
-      </w:pPr>
-      <w:r>
-        <w:rPr>
-          <w:lang w:val="en-US"/>
-        </w:rPr>
-        <w:t xml:space="preserve">    </w:t>
-      </w:r>
-      <w:r>
-        <w:rPr>
-          <w:lang w:val="en-US"/>
-        </w:rPr>
-        <w:t>a3=a1+a2;</w:t>
-      </w:r>
-    </w:p>
-    <w:p>
-      <w:pPr>
-        <w:pStyle w:val="Normal"/>
-        <w:rPr>
-          <w:lang w:val="en-US"/>
-        </w:rPr>
-      </w:pPr>
-      <w:r>
-        <w:rPr>
-          <w:lang w:val="en-US"/>
-        </w:rPr>
-        <w:t xml:space="preserve">    </w:t>
-      </w:r>
-      <w:r>
-        <w:rPr>
-          <w:lang w:val="en-US"/>
-        </w:rPr>
-        <w:t>b3=b1+b2;</w:t>
-      </w:r>
-    </w:p>
-    <w:p>
-      <w:pPr>
-        <w:pStyle w:val="Normal"/>
-        <w:rPr>
-          <w:lang w:val="en-US"/>
-        </w:rPr>
-      </w:pPr>
-      <w:r>
-        <w:rPr>
-          <w:lang w:val="en-US"/>
-        </w:rPr>
-        <w:t xml:space="preserve">    </w:t>
-      </w:r>
-      <w:r>
-        <w:rPr>
-          <w:lang w:val="en-US"/>
-        </w:rPr>
-        <w:t>w3.r=sqrt(pow(a3,2)+pow(b3,2));</w:t>
-      </w:r>
-    </w:p>
-    <w:p>
-      <w:pPr>
-        <w:pStyle w:val="Normal"/>
-        <w:rPr>
-          <w:lang w:val="en-US"/>
-        </w:rPr>
-      </w:pPr>
-      <w:r>
-        <w:rPr>
-          <w:lang w:val="en-US"/>
-        </w:rPr>
-        <w:t xml:space="preserve">    </w:t>
-      </w:r>
-      <w:r>
-        <w:rPr>
-          <w:lang w:val="en-US"/>
-        </w:rPr>
-        <w:t>w3.q=(atan2(b3,a3))/M_PI;</w:t>
-      </w:r>
-    </w:p>
-    <w:p>
-      <w:pPr>
-        <w:pStyle w:val="Normal"/>
-        <w:rPr>
-          <w:lang w:val="en-US"/>
-        </w:rPr>
-      </w:pPr>
-      <w:r>
-        <w:rPr>
-          <w:lang w:val="en-US"/>
-        </w:rPr>
-        <w:t xml:space="preserve">    </w:t>
-      </w:r>
-      <w:r>
-        <w:rPr>
-          <w:lang w:val="en-US"/>
-        </w:rPr>
-        <w:t>return w3;</w:t>
-      </w:r>
-    </w:p>
-    <w:p>
-      <w:pPr>
-        <w:pStyle w:val="Normal"/>
-        <w:rPr>
-          <w:lang w:val="en-US"/>
-        </w:rPr>
-      </w:pPr>
-      <w:r>
-        <w:rPr>
-          <w:lang w:val="en-US"/>
-        </w:rPr>
-        <w:t>}</w:t>
-      </w:r>
-    </w:p>
-    <w:p>
-      <w:pPr>
-        <w:pStyle w:val="Normal"/>
-        <w:rPr>
-          <w:lang w:val="en-US"/>
-        </w:rPr>
-      </w:pPr>
-      <w:r>
-        <w:rPr>
-          <w:lang w:val="en-US"/>
-        </w:rPr>
-      </w:r>
-    </w:p>
-    <w:p>
-      <w:pPr>
-        <w:pStyle w:val="Normal"/>
-        <w:rPr>
-          <w:lang w:val="en-US"/>
-        </w:rPr>
-      </w:pPr>
-      <w:r>
-        <w:rPr>
-          <w:lang w:val="en-US"/>
-        </w:rPr>
-        <w:t>complex operator- (complex w1,complex w2){</w:t>
-      </w:r>
-    </w:p>
-    <w:p>
-      <w:pPr>
-        <w:pStyle w:val="Normal"/>
-        <w:rPr>
-          <w:lang w:val="en-US"/>
-        </w:rPr>
-      </w:pPr>
-      <w:r>
-        <w:rPr>
-          <w:lang w:val="en-US"/>
-        </w:rPr>
-        <w:t xml:space="preserve">    </w:t>
-      </w:r>
-      <w:r>
-        <w:rPr>
-          <w:lang w:val="en-US"/>
-        </w:rPr>
-        <w:t>complex w3;</w:t>
-      </w:r>
-    </w:p>
-    <w:p>
-      <w:pPr>
-        <w:pStyle w:val="Normal"/>
-        <w:rPr>
-          <w:lang w:val="en-US"/>
-        </w:rPr>
-      </w:pPr>
-      <w:r>
-        <w:rPr>
-          <w:lang w:val="en-US"/>
-        </w:rPr>
-        <w:t xml:space="preserve">    </w:t>
-      </w:r>
-      <w:r>
-        <w:rPr>
-          <w:lang w:val="en-US"/>
-        </w:rPr>
-        <w:t>double a1,b1,a2,b2,a3,b3;</w:t>
-      </w:r>
-    </w:p>
-    <w:p>
-      <w:pPr>
-        <w:pStyle w:val="Normal"/>
-        <w:rPr>
-          <w:lang w:val="en-US"/>
-        </w:rPr>
-      </w:pPr>
-      <w:r>
-        <w:rPr>
-          <w:lang w:val="en-US"/>
-        </w:rPr>
-        <w:t xml:space="preserve">    </w:t>
-      </w:r>
-      <w:r>
-        <w:rPr>
-          <w:lang w:val="en-US"/>
-        </w:rPr>
-        <w:t>a1=w1.r*cos(w1.q*M_PI);</w:t>
-      </w:r>
-    </w:p>
-    <w:p>
-      <w:pPr>
-        <w:pStyle w:val="Normal"/>
-        <w:rPr>
-          <w:lang w:val="en-US"/>
-        </w:rPr>
-      </w:pPr>
-      <w:r>
-        <w:rPr>
-          <w:lang w:val="en-US"/>
-        </w:rPr>
-        <w:t xml:space="preserve">    </w:t>
-      </w:r>
-      <w:r>
-        <w:rPr>
-          <w:lang w:val="en-US"/>
-        </w:rPr>
-        <w:t>b1=w1.r*sin(w1.q*M_PI);</w:t>
-      </w:r>
-    </w:p>
-    <w:p>
-      <w:pPr>
-        <w:pStyle w:val="Normal"/>
-        <w:rPr>
-          <w:lang w:val="en-US"/>
-        </w:rPr>
-      </w:pPr>
-      <w:r>
-        <w:rPr>
-          <w:lang w:val="en-US"/>
-        </w:rPr>
-        <w:t xml:space="preserve">    </w:t>
-      </w:r>
-      <w:r>
-        <w:rPr>
-          <w:lang w:val="en-US"/>
-        </w:rPr>
-        <w:t>a2=w2.r*cos(w2.q*M_PI);</w:t>
-      </w:r>
-    </w:p>
-    <w:p>
-      <w:pPr>
-        <w:pStyle w:val="Normal"/>
-        <w:rPr>
-          <w:lang w:val="en-US"/>
-        </w:rPr>
-      </w:pPr>
-      <w:r>
-        <w:rPr>
-          <w:lang w:val="en-US"/>
-        </w:rPr>
-        <w:t xml:space="preserve">    </w:t>
-      </w:r>
-      <w:r>
-        <w:rPr>
-          <w:lang w:val="en-US"/>
-        </w:rPr>
-        <w:t>b2=w2.r*sin(w2.q*M_PI);</w:t>
-      </w:r>
-    </w:p>
-    <w:p>
-      <w:pPr>
-        <w:pStyle w:val="Normal"/>
-        <w:rPr>
-          <w:lang w:val="en-US"/>
-        </w:rPr>
-      </w:pPr>
-      <w:r>
-        <w:rPr>
-          <w:lang w:val="en-US"/>
-        </w:rPr>
-        <w:t xml:space="preserve">    </w:t>
-      </w:r>
-      <w:r>
-        <w:rPr>
-          <w:lang w:val="en-US"/>
-        </w:rPr>
-        <w:t>a3=a1-a2;</w:t>
-      </w:r>
-    </w:p>
-    <w:p>
-      <w:pPr>
-        <w:pStyle w:val="Normal"/>
-        <w:rPr>
-          <w:lang w:val="en-US"/>
-        </w:rPr>
-      </w:pPr>
-      <w:r>
-        <w:rPr>
-          <w:lang w:val="en-US"/>
-        </w:rPr>
-        <w:t xml:space="preserve">    </w:t>
-      </w:r>
-      <w:r>
-        <w:rPr>
-          <w:lang w:val="en-US"/>
-        </w:rPr>
-        <w:t>b3=b1-b2;</w:t>
-      </w:r>
-    </w:p>
-    <w:p>
-      <w:pPr>
-        <w:pStyle w:val="Normal"/>
-        <w:rPr>
-          <w:lang w:val="en-US"/>
-        </w:rPr>
-      </w:pPr>
-      <w:r>
-        <w:rPr>
-          <w:lang w:val="en-US"/>
-        </w:rPr>
-        <w:t xml:space="preserve">    </w:t>
-      </w:r>
-      <w:r>
-        <w:rPr>
-          <w:lang w:val="en-US"/>
-        </w:rPr>
-        <w:t>w3.r=sqrt(pow(a3,2)+pow(b3,2));</w:t>
-      </w:r>
-    </w:p>
-    <w:p>
-      <w:pPr>
-        <w:pStyle w:val="Normal"/>
-        <w:rPr>
-          <w:lang w:val="en-US"/>
-        </w:rPr>
-      </w:pPr>
-      <w:r>
-        <w:rPr>
-          <w:lang w:val="en-US"/>
-        </w:rPr>
-        <w:t xml:space="preserve">    </w:t>
-      </w:r>
-      <w:r>
-        <w:rPr>
-          <w:lang w:val="en-US"/>
-        </w:rPr>
-        <w:t>w3.q=(atan2(b3,a3))/M_PI;</w:t>
-      </w:r>
-    </w:p>
-    <w:p>
-      <w:pPr>
-        <w:pStyle w:val="Normal"/>
-        <w:rPr>
-          <w:lang w:val="en-US"/>
-        </w:rPr>
-      </w:pPr>
-      <w:r>
-        <w:rPr>
-          <w:lang w:val="en-US"/>
-        </w:rPr>
-        <w:t xml:space="preserve">    </w:t>
-      </w:r>
-      <w:r>
-        <w:rPr>
-          <w:lang w:val="en-US"/>
-        </w:rPr>
-        <w:t>return w3;</w:t>
-      </w:r>
-    </w:p>
-    <w:p>
-      <w:pPr>
-        <w:pStyle w:val="Normal"/>
-        <w:rPr>
-          <w:lang w:val="en-US"/>
-        </w:rPr>
-      </w:pPr>
-      <w:r>
-        <w:rPr>
-          <w:lang w:val="en-US"/>
-        </w:rPr>
-        <w:t>}</w:t>
-      </w:r>
-    </w:p>
-    <w:p>
-      <w:pPr>
-        <w:pStyle w:val="Normal"/>
-        <w:rPr>
-          <w:lang w:val="en-US"/>
-        </w:rPr>
-      </w:pPr>
-      <w:r>
-        <w:rPr>
-          <w:lang w:val="en-US"/>
-        </w:rPr>
-      </w:r>
-    </w:p>
-    <w:p>
-      <w:pPr>
-        <w:pStyle w:val="Normal"/>
-        <w:rPr>
-          <w:lang w:val="en-US"/>
-        </w:rPr>
-      </w:pPr>
-      <w:r>
-        <w:rPr>
-          <w:lang w:val="en-US"/>
-        </w:rPr>
-        <w:t>complex operator* (complex w1,complex w2){</w:t>
-      </w:r>
-    </w:p>
-    <w:p>
-      <w:pPr>
-        <w:pStyle w:val="Normal"/>
-        <w:rPr>
-          <w:lang w:val="en-US"/>
-        </w:rPr>
-      </w:pPr>
-      <w:r>
-        <w:rPr>
-          <w:lang w:val="en-US"/>
-        </w:rPr>
-        <w:t xml:space="preserve">    </w:t>
-      </w:r>
-      <w:r>
-        <w:rPr>
-          <w:lang w:val="en-US"/>
-        </w:rPr>
-        <w:t>complex w3;</w:t>
-      </w:r>
-    </w:p>
-    <w:p>
-      <w:pPr>
-        <w:pStyle w:val="Normal"/>
-        <w:rPr>
-          <w:lang w:val="en-US"/>
-        </w:rPr>
-      </w:pPr>
-      <w:r>
-        <w:rPr>
-          <w:lang w:val="en-US"/>
-        </w:rPr>
-        <w:t xml:space="preserve">    </w:t>
-      </w:r>
-      <w:r>
-        <w:rPr>
-          <w:lang w:val="en-US"/>
-        </w:rPr>
-        <w:t>w3=w1;</w:t>
-      </w:r>
-    </w:p>
-    <w:p>
-      <w:pPr>
-        <w:pStyle w:val="Normal"/>
-        <w:rPr>
-          <w:lang w:val="en-US"/>
-        </w:rPr>
-      </w:pPr>
-      <w:r>
-        <w:rPr>
-          <w:lang w:val="en-US"/>
-        </w:rPr>
-        <w:t xml:space="preserve">    </w:t>
-      </w:r>
-      <w:r>
-        <w:rPr>
-          <w:lang w:val="en-US"/>
-        </w:rPr>
-        <w:t>w3*=w2;</w:t>
-      </w:r>
-    </w:p>
-    <w:p>
-      <w:pPr>
-        <w:pStyle w:val="Normal"/>
-        <w:rPr>
-          <w:lang w:val="en-US"/>
-        </w:rPr>
-      </w:pPr>
-      <w:r>
-        <w:rPr>
-          <w:lang w:val="en-US"/>
-        </w:rPr>
-        <w:t xml:space="preserve">    </w:t>
-      </w:r>
-      <w:r>
-        <w:rPr>
-          <w:lang w:val="en-US"/>
-        </w:rPr>
-        <w:t>return w3;</w:t>
-      </w:r>
-    </w:p>
-    <w:p>
-      <w:pPr>
-        <w:pStyle w:val="Normal"/>
-        <w:rPr>
-          <w:lang w:val="en-US"/>
-        </w:rPr>
-      </w:pPr>
-      <w:r>
-        <w:rPr>
-          <w:lang w:val="en-US"/>
-        </w:rPr>
-        <w:t>}</w:t>
-      </w:r>
-    </w:p>
-    <w:p>
-      <w:pPr>
-        <w:pStyle w:val="Normal"/>
-        <w:rPr>
-          <w:lang w:val="en-US"/>
-        </w:rPr>
-      </w:pPr>
-      <w:r>
-        <w:rPr>
-          <w:lang w:val="en-US"/>
-        </w:rPr>
-      </w:r>
-    </w:p>
-    <w:p>
-      <w:pPr>
-        <w:pStyle w:val="Normal"/>
-        <w:rPr>
-          <w:lang w:val="en-US"/>
-        </w:rPr>
-      </w:pPr>
-      <w:r>
-        <w:rPr>
-          <w:lang w:val="en-US"/>
-        </w:rPr>
-        <w:t>complex operator/ (complex w1,complex w2){</w:t>
-      </w:r>
-    </w:p>
-    <w:p>
-      <w:pPr>
-        <w:pStyle w:val="Normal"/>
-        <w:rPr>
-          <w:lang w:val="en-US"/>
-        </w:rPr>
-      </w:pPr>
-      <w:r>
-        <w:rPr>
-          <w:lang w:val="en-US"/>
-        </w:rPr>
-        <w:t xml:space="preserve">    </w:t>
-      </w:r>
-      <w:r>
-        <w:rPr>
-          <w:lang w:val="en-US"/>
-        </w:rPr>
-        <w:t>complex w3;</w:t>
-      </w:r>
-    </w:p>
-    <w:p>
-      <w:pPr>
-        <w:pStyle w:val="Normal"/>
-        <w:rPr>
-          <w:lang w:val="en-US"/>
-        </w:rPr>
-      </w:pPr>
-      <w:r>
-        <w:rPr>
-          <w:lang w:val="en-US"/>
-        </w:rPr>
-        <w:t xml:space="preserve">    </w:t>
-      </w:r>
-      <w:r>
-        <w:rPr>
-          <w:lang w:val="en-US"/>
-        </w:rPr>
-        <w:t>w3=w1;</w:t>
-      </w:r>
-    </w:p>
-    <w:p>
-      <w:pPr>
-        <w:pStyle w:val="Normal"/>
-        <w:rPr>
-          <w:lang w:val="en-US"/>
-        </w:rPr>
-      </w:pPr>
-      <w:r>
-        <w:rPr>
-          <w:lang w:val="en-US"/>
-        </w:rPr>
-        <w:t xml:space="preserve">    </w:t>
-      </w:r>
-      <w:r>
-        <w:rPr>
-          <w:lang w:val="en-US"/>
-        </w:rPr>
-        <w:t>w3/=w2;</w:t>
-      </w:r>
-    </w:p>
-    <w:p>
-      <w:pPr>
-        <w:pStyle w:val="Normal"/>
-        <w:rPr>
-          <w:lang w:val="en-US"/>
-        </w:rPr>
-      </w:pPr>
-      <w:r>
-        <w:rPr>
-          <w:lang w:val="en-US"/>
-        </w:rPr>
-        <w:t xml:space="preserve">    </w:t>
-      </w:r>
-      <w:r>
-        <w:rPr>
-          <w:lang w:val="en-US"/>
-        </w:rPr>
-        <w:t>return w3;</w:t>
-      </w:r>
-    </w:p>
-    <w:p>
-      <w:pPr>
-        <w:pStyle w:val="Normal"/>
-        <w:rPr>
-          <w:lang w:val="en-US"/>
-        </w:rPr>
-      </w:pPr>
-      <w:r>
-        <w:rPr>
-          <w:lang w:val="en-US"/>
-        </w:rPr>
-        <w:t>}</w:t>
-      </w:r>
-    </w:p>
-    <w:p>
-      <w:pPr>
-        <w:pStyle w:val="Normal"/>
-        <w:rPr>
-          <w:lang w:val="en-US"/>
-        </w:rPr>
-      </w:pPr>
-      <w:r>
-        <w:rPr>
-          <w:lang w:val="en-US"/>
-        </w:rPr>
-      </w:r>
-    </w:p>
-    <w:p>
-      <w:pPr>
-        <w:pStyle w:val="Normal"/>
-        <w:rPr>
-          <w:lang w:val="en-US"/>
-        </w:rPr>
-      </w:pPr>
-      <w:r>
-        <w:rPr>
-          <w:lang w:val="en-US"/>
-        </w:rPr>
-        <w:t>bool operator== (complex w1,complex w2){</w:t>
-      </w:r>
-    </w:p>
-    <w:p>
-      <w:pPr>
-        <w:pStyle w:val="Normal"/>
-        <w:rPr>
-          <w:lang w:val="en-US"/>
-        </w:rPr>
-      </w:pPr>
-      <w:r>
-        <w:rPr>
-          <w:lang w:val="en-US"/>
-        </w:rPr>
-        <w:t xml:space="preserve">    </w:t>
-      </w:r>
-      <w:r>
-        <w:rPr>
-          <w:lang w:val="en-US"/>
-        </w:rPr>
-        <w:t>if((w1.r==w2.r)&amp;&amp;(w1.q==w2.q)){</w:t>
-      </w:r>
-    </w:p>
-    <w:p>
-      <w:pPr>
-        <w:pStyle w:val="Normal"/>
-        <w:rPr>
-          <w:lang w:val="en-US"/>
-        </w:rPr>
-      </w:pPr>
-      <w:r>
-        <w:rPr>
-          <w:lang w:val="en-US"/>
-        </w:rPr>
-        <w:t xml:space="preserve">        </w:t>
-      </w:r>
-      <w:r>
-        <w:rPr>
-          <w:lang w:val="en-US"/>
-        </w:rPr>
-        <w:t>return true;</w:t>
-      </w:r>
-    </w:p>
-    <w:p>
-      <w:pPr>
-        <w:pStyle w:val="Normal"/>
-        <w:rPr>
-          <w:lang w:val="en-US"/>
-        </w:rPr>
-      </w:pPr>
-      <w:r>
-        <w:rPr>
-          <w:lang w:val="en-US"/>
-        </w:rPr>
-        <w:t xml:space="preserve">    </w:t>
-      </w:r>
-      <w:r>
-        <w:rPr>
-          <w:lang w:val="en-US"/>
-        </w:rPr>
-        <w:t>}else{</w:t>
-      </w:r>
-    </w:p>
-    <w:p>
-      <w:pPr>
-        <w:pStyle w:val="Normal"/>
-        <w:rPr>
-          <w:lang w:val="en-US"/>
-        </w:rPr>
-      </w:pPr>
-      <w:r>
-        <w:rPr>
-          <w:lang w:val="en-US"/>
-        </w:rPr>
-        <w:t xml:space="preserve">        </w:t>
-      </w:r>
-      <w:r>
-        <w:rPr>
-          <w:lang w:val="en-US"/>
-        </w:rPr>
-        <w:t>return false;</w:t>
-      </w:r>
-    </w:p>
-    <w:p>
-      <w:pPr>
-        <w:pStyle w:val="Normal"/>
-        <w:rPr>
-          <w:lang w:val="en-US"/>
-        </w:rPr>
-      </w:pPr>
-      <w:r>
-        <w:rPr>
-          <w:lang w:val="en-US"/>
-        </w:rPr>
-        <w:t xml:space="preserve">    </w:t>
-      </w:r>
-      <w:r>
-        <w:rPr>
-          <w:lang w:val="en-US"/>
-        </w:rPr>
-        <w:t>}</w:t>
-      </w:r>
-    </w:p>
-    <w:p>
-      <w:pPr>
-        <w:pStyle w:val="Normal"/>
-        <w:rPr>
-          <w:lang w:val="en-US"/>
-        </w:rPr>
-      </w:pPr>
-      <w:r>
-        <w:rPr>
-          <w:lang w:val="en-US"/>
-        </w:rPr>
-        <w:t>}</w:t>
-      </w:r>
-    </w:p>
-    <w:p>
-      <w:pPr>
-        <w:pStyle w:val="Normal"/>
-        <w:rPr>
-          <w:lang w:val="en-US"/>
-        </w:rPr>
-      </w:pPr>
-      <w:r>
-        <w:rPr>
-          <w:lang w:val="en-US"/>
-        </w:rPr>
-      </w:r>
-    </w:p>
-    <w:p>
-      <w:pPr>
-        <w:pStyle w:val="Normal"/>
-        <w:rPr>
-          <w:lang w:val="en-US"/>
-        </w:rPr>
-      </w:pPr>
-      <w:r>
-        <w:rPr>
-          <w:lang w:val="en-US"/>
-        </w:rPr>
-        <w:t>complex&amp; operator- (complex&amp; w1){</w:t>
-      </w:r>
-    </w:p>
-    <w:p>
-      <w:pPr>
-        <w:pStyle w:val="Normal"/>
-        <w:rPr>
-          <w:lang w:val="en-US"/>
-        </w:rPr>
-      </w:pPr>
-      <w:r>
-        <w:rPr>
-          <w:lang w:val="en-US"/>
-        </w:rPr>
-        <w:t xml:space="preserve">    </w:t>
-      </w:r>
-      <w:r>
-        <w:rPr>
-          <w:lang w:val="en-US"/>
-        </w:rPr>
-        <w:t>w1.q=-w1.q;</w:t>
-      </w:r>
-    </w:p>
-    <w:p>
-      <w:pPr>
-        <w:pStyle w:val="Normal"/>
-        <w:rPr/>
-      </w:pPr>
-      <w:r>
-        <w:rPr>
-          <w:lang w:val="en-US"/>
-        </w:rPr>
-        <w:t xml:space="preserve">    </w:t>
-      </w:r>
-      <w:r>
-        <w:rPr/>
-        <w:t>return w1;</w:t>
-      </w:r>
-    </w:p>
-    <w:p>
-      <w:pPr>
-        <w:pStyle w:val="Normal"/>
-        <w:rPr/>
-      </w:pPr>
-      <w:r>
-        <w:rPr/>
-        <w:t>}</w:t>
-      </w:r>
-    </w:p>
-    <w:p>
-      <w:pPr>
-        <w:pStyle w:val="Normal"/>
-        <w:rPr>
-          <w:lang w:val="en-US"/>
-        </w:rPr>
-      </w:pPr>
-      <w:r>
-        <w:rPr/>
       </w:r>
     </w:p>
     <w:p>

</xml_diff>

<commit_message>
изменено:      OOP_Lab2.docx 	изменено:      complex.cpp 	изменено:      complex.h 	изменено:      main.cpp
</commit_message>
<xml_diff>
--- a/OOP_Lab2.docx
+++ b/OOP_Lab2.docx
@@ -1236,7 +1236,19 @@
         <w:rPr>
           <w:lang w:val="en-US"/>
         </w:rPr>
-        <w:t>complex&amp; operator- (complex&amp; w1);</w:t>
+        <w:t xml:space="preserve">complex&amp; </w:t>
+      </w:r>
+      <w:r>
+        <w:rPr>
+          <w:lang w:val="en-US"/>
+        </w:rPr>
+        <w:t>cong</w:t>
+      </w:r>
+      <w:r>
+        <w:rPr>
+          <w:lang w:val="en-US"/>
+        </w:rPr>
+        <w:t>(complex&amp; w1);</w:t>
       </w:r>
     </w:p>
     <w:p>
@@ -2655,7 +2667,19 @@
         <w:rPr>
           <w:lang w:val="en-US"/>
         </w:rPr>
-        <w:t>complex&amp; operator- (complex&amp; w1){</w:t>
+        <w:t xml:space="preserve">complex&amp; </w:t>
+      </w:r>
+      <w:r>
+        <w:rPr>
+          <w:lang w:val="en-US"/>
+        </w:rPr>
+        <w:t>cong</w:t>
+      </w:r>
+      <w:r>
+        <w:rPr>
+          <w:lang w:val="en-US"/>
+        </w:rPr>
+        <w:t>(complex&amp; w1){</w:t>
       </w:r>
     </w:p>
     <w:p>

</xml_diff>

<commit_message>
изменено:      OOP_Lab2.docx 	изменено:      OOP_Lab2.pdf 	изменено:      complex.cpp 	изменено:      complex.h
</commit_message>
<xml_diff>
--- a/OOP_Lab2.docx
+++ b/OOP_Lab2.docx
@@ -1236,7 +1236,7 @@
         <w:rPr>
           <w:lang w:val="en-US"/>
         </w:rPr>
-        <w:t xml:space="preserve">complex&amp; </w:t>
+        <w:t xml:space="preserve">complex </w:t>
       </w:r>
       <w:r>
         <w:rPr>
@@ -1248,7 +1248,7 @@
         <w:rPr>
           <w:lang w:val="en-US"/>
         </w:rPr>
-        <w:t>(complex&amp; w1);</w:t>
+        <w:t>(complex w1);</w:t>
       </w:r>
     </w:p>
     <w:p>
@@ -2667,7 +2667,7 @@
         <w:rPr>
           <w:lang w:val="en-US"/>
         </w:rPr>
-        <w:t xml:space="preserve">complex&amp; </w:t>
+        <w:t xml:space="preserve">complex </w:t>
       </w:r>
       <w:r>
         <w:rPr>
@@ -2679,41 +2679,103 @@
         <w:rPr>
           <w:lang w:val="en-US"/>
         </w:rPr>
-        <w:t>(complex&amp; w1){</w:t>
-      </w:r>
-    </w:p>
-    <w:p>
-      <w:pPr>
-        <w:pStyle w:val="Normal"/>
-        <w:rPr/>
-      </w:pPr>
-      <w:r>
-        <w:rPr>
-          <w:lang w:val="en-US"/>
-        </w:rPr>
-        <w:t xml:space="preserve">    </w:t>
-      </w:r>
-      <w:r>
-        <w:rPr>
-          <w:lang w:val="en-US"/>
-        </w:rPr>
-        <w:t>w1.q=-w1.q;</w:t>
-      </w:r>
-    </w:p>
-    <w:p>
-      <w:pPr>
-        <w:pStyle w:val="Normal"/>
-        <w:rPr/>
-      </w:pPr>
-      <w:r>
-        <w:rPr>
-          <w:lang w:val="en-US"/>
-        </w:rPr>
-        <w:t xml:space="preserve">    </w:t>
-      </w:r>
-      <w:r>
-        <w:rPr/>
-        <w:t>return w1;</w:t>
+        <w:t>(complex w1){</w:t>
+      </w:r>
+    </w:p>
+    <w:p>
+      <w:pPr>
+        <w:pStyle w:val="Normal"/>
+        <w:rPr/>
+      </w:pPr>
+      <w:r>
+        <w:rPr>
+          <w:lang w:val="en-US"/>
+        </w:rPr>
+        <w:t xml:space="preserve">    </w:t>
+      </w:r>
+      <w:r>
+        <w:rPr>
+          <w:lang w:val="en-US"/>
+        </w:rPr>
+        <w:t>complex w2;</w:t>
+      </w:r>
+    </w:p>
+    <w:p>
+      <w:pPr>
+        <w:pStyle w:val="Normal"/>
+        <w:rPr/>
+      </w:pPr>
+      <w:r>
+        <w:rPr>
+          <w:lang w:val="en-US"/>
+        </w:rPr>
+        <w:t xml:space="preserve">    </w:t>
+      </w:r>
+      <w:r>
+        <w:rPr>
+          <w:lang w:val="en-US"/>
+        </w:rPr>
+        <w:t>w2.r=w1.r</w:t>
+      </w:r>
+      <w:r>
+        <w:rPr>
+          <w:lang w:val="en-US"/>
+        </w:rPr>
+        <w:t xml:space="preserve">    </w:t>
+      </w:r>
+    </w:p>
+    <w:p>
+      <w:pPr>
+        <w:pStyle w:val="Normal"/>
+        <w:rPr/>
+      </w:pPr>
+      <w:r>
+        <w:rPr>
+          <w:lang w:val="en-US"/>
+        </w:rPr>
+        <w:t xml:space="preserve">    </w:t>
+      </w:r>
+      <w:r>
+        <w:rPr>
+          <w:lang w:val="en-US"/>
+        </w:rPr>
+        <w:t>w</w:t>
+      </w:r>
+      <w:r>
+        <w:rPr>
+          <w:lang w:val="en-US"/>
+        </w:rPr>
+        <w:t>2</w:t>
+      </w:r>
+      <w:r>
+        <w:rPr>
+          <w:lang w:val="en-US"/>
+        </w:rPr>
+        <w:t>.q=-w1.q;</w:t>
+      </w:r>
+    </w:p>
+    <w:p>
+      <w:pPr>
+        <w:pStyle w:val="Normal"/>
+        <w:rPr/>
+      </w:pPr>
+      <w:r>
+        <w:rPr>
+          <w:lang w:val="en-US"/>
+        </w:rPr>
+        <w:t xml:space="preserve">    </w:t>
+      </w:r>
+      <w:r>
+        <w:rPr/>
+        <w:t>return w</w:t>
+      </w:r>
+      <w:r>
+        <w:rPr/>
+        <w:t>2</w:t>
+      </w:r>
+      <w:r>
+        <w:rPr/>
+        <w:t>;</w:t>
       </w:r>
     </w:p>
     <w:p>

</xml_diff>